<commit_message>
modulo de clientes con CRUD, busqueda y revisión de descuentos
</commit_message>
<xml_diff>
--- a/Backlog inicial Sprint 0.docx
+++ b/Backlog inicial Sprint 0.docx
@@ -1032,60 +1032,21 @@
     </w:p>
     <w:p/>
     <w:p>
-      <w:pPr>
-        <w:rPr>
-          <w:lang w:val="en-US"/>
-        </w:rPr>
-      </w:pPr>
-      <w:r>
-        <w:rPr>
-          <w:lang w:val="en-US"/>
-        </w:rPr>
-        <w:t xml:space="preserve">1. </w:t>
-      </w:r>
-      <w:proofErr w:type="spellStart"/>
-      <w:r>
-        <w:rPr>
-          <w:lang w:val="en-US"/>
-        </w:rPr>
-        <w:t>Tablero</w:t>
-      </w:r>
-      <w:proofErr w:type="spellEnd"/>
-      <w:r>
-        <w:rPr>
-          <w:lang w:val="en-US"/>
-        </w:rPr>
-        <w:t xml:space="preserve"> </w:t>
-      </w:r>
-      <w:proofErr w:type="spellStart"/>
-      <w:r>
-        <w:rPr>
-          <w:lang w:val="en-US"/>
-        </w:rPr>
-        <w:t>inicial</w:t>
-      </w:r>
-      <w:proofErr w:type="spellEnd"/>
-    </w:p>
-    <w:p>
-      <w:pPr>
-        <w:rPr>
-          <w:lang w:val="en-US"/>
-        </w:rPr>
-      </w:pPr>
-      <w:r>
-        <w:rPr>
-          <w:lang w:val="en-US"/>
-        </w:rPr>
-        <w:t>To Do:</w:t>
-      </w:r>
-    </w:p>
-    <w:p>
-      <w:pPr>
-        <w:rPr>
-          <w:lang w:val="en-US"/>
-        </w:rPr>
-      </w:pPr>
-    </w:p>
+      <w:r>
+        <w:t>1. Tablero inicial</w:t>
+      </w:r>
+    </w:p>
+    <w:p>
+      <w:proofErr w:type="spellStart"/>
+      <w:r>
+        <w:t>To</w:t>
+      </w:r>
+      <w:proofErr w:type="spellEnd"/>
+      <w:r>
+        <w:t xml:space="preserve"> Do:</w:t>
+      </w:r>
+    </w:p>
+    <w:p/>
     <w:p>
       <w:r>
         <w:t xml:space="preserve">Historia: Como </w:t>
@@ -2161,10 +2122,7 @@
         <w:t xml:space="preserve">Tipo de prueba: </w:t>
       </w:r>
       <w:r>
-        <w:t>P</w:t>
-      </w:r>
-      <w:r>
-        <w:t xml:space="preserve">ruebas de integración </w:t>
+        <w:t xml:space="preserve">Pruebas de integración </w:t>
       </w:r>
       <w:proofErr w:type="spellStart"/>
       <w:r>
@@ -2228,6 +2186,615 @@
       </w:r>
       <w:r>
         <w:t>, y el inventario no se altera</w:t>
+      </w:r>
+    </w:p>
+    <w:p/>
+    <w:p>
+      <w:pPr>
+        <w:rPr>
+          <w:b/>
+          <w:bCs/>
+          <w:u w:val="single"/>
+        </w:rPr>
+      </w:pPr>
+      <w:r>
+        <w:rPr>
+          <w:b/>
+          <w:bCs/>
+          <w:u w:val="single"/>
+        </w:rPr>
+        <w:t>Sprint 5 — Ya no eres estudiante, eres junior</w:t>
+      </w:r>
+    </w:p>
+    <w:p>
+      <w:r>
+        <w:t xml:space="preserve">## 1. Mi </w:t>
+      </w:r>
+      <w:proofErr w:type="spellStart"/>
+      <w:r>
+        <w:t>checklist</w:t>
+      </w:r>
+      <w:proofErr w:type="spellEnd"/>
+      <w:r>
+        <w:t xml:space="preserve"> de hábitos</w:t>
+      </w:r>
+    </w:p>
+    <w:p>
+      <w:r>
+        <w:t xml:space="preserve">Antes de cada </w:t>
+      </w:r>
+      <w:proofErr w:type="spellStart"/>
+      <w:r>
+        <w:t>commit</w:t>
+      </w:r>
+      <w:proofErr w:type="spellEnd"/>
+      <w:r>
+        <w:t>:</w:t>
+      </w:r>
+    </w:p>
+    <w:p>
+      <w:r>
+        <w:t xml:space="preserve">Revisar que el </w:t>
+      </w:r>
+      <w:proofErr w:type="spellStart"/>
+      <w:r>
+        <w:t>commit</w:t>
+      </w:r>
+      <w:proofErr w:type="spellEnd"/>
+      <w:r>
+        <w:t xml:space="preserve"> sea conciso, claro y con mensaje descriptivo</w:t>
+      </w:r>
+    </w:p>
+    <w:p>
+      <w:r>
+        <w:t xml:space="preserve"> Verificar que el código corre sin errores </w:t>
+      </w:r>
+      <w:r>
+        <w:t>a nivel</w:t>
+      </w:r>
+      <w:r>
+        <w:t xml:space="preserve"> local</w:t>
+      </w:r>
+    </w:p>
+    <w:p>
+      <w:r>
+        <w:t xml:space="preserve"> </w:t>
+      </w:r>
+    </w:p>
+    <w:p>
+      <w:r>
+        <w:t xml:space="preserve">Antes de cada </w:t>
+      </w:r>
+      <w:proofErr w:type="spellStart"/>
+      <w:r>
+        <w:t>push</w:t>
+      </w:r>
+      <w:proofErr w:type="spellEnd"/>
+      <w:r>
+        <w:t>:</w:t>
+      </w:r>
+    </w:p>
+    <w:p>
+      <w:r>
+        <w:t xml:space="preserve"> Ejecutar pruebas unitarias del </w:t>
+      </w:r>
+      <w:proofErr w:type="spellStart"/>
+      <w:r>
+        <w:t>backend</w:t>
+      </w:r>
+      <w:proofErr w:type="spellEnd"/>
+      <w:r>
+        <w:t xml:space="preserve"> y </w:t>
+      </w:r>
+      <w:proofErr w:type="spellStart"/>
+      <w:r>
+        <w:t>frontend</w:t>
+      </w:r>
+      <w:proofErr w:type="spellEnd"/>
+      <w:r>
+        <w:t xml:space="preserve"> del </w:t>
+      </w:r>
+      <w:r>
+        <w:t>POS</w:t>
+      </w:r>
+    </w:p>
+    <w:p>
+      <w:r>
+        <w:t xml:space="preserve"> Confirmar </w:t>
+      </w:r>
+      <w:r>
+        <w:t>que no se suban archivos sensibles</w:t>
+      </w:r>
+      <w:r>
+        <w:t xml:space="preserve"> como los </w:t>
+      </w:r>
+      <w:r>
+        <w:t>tokens</w:t>
+      </w:r>
+    </w:p>
+    <w:p/>
+    <w:p>
+      <w:r>
+        <w:t>Antes de cada PR:</w:t>
+      </w:r>
+    </w:p>
+    <w:p>
+      <w:r>
+        <w:t>Probar l</w:t>
+      </w:r>
+      <w:r>
+        <w:t xml:space="preserve">os </w:t>
+      </w:r>
+      <w:proofErr w:type="spellStart"/>
+      <w:r>
+        <w:t>endpoints</w:t>
+      </w:r>
+      <w:proofErr w:type="spellEnd"/>
+      <w:r>
+        <w:t xml:space="preserve"> de la</w:t>
+      </w:r>
+      <w:r>
+        <w:t xml:space="preserve"> API con </w:t>
+      </w:r>
+      <w:proofErr w:type="spellStart"/>
+      <w:r>
+        <w:t>Postman</w:t>
+      </w:r>
+      <w:proofErr w:type="spellEnd"/>
+      <w:r>
+        <w:t xml:space="preserve"> y el </w:t>
+      </w:r>
+      <w:proofErr w:type="spellStart"/>
+      <w:r>
+        <w:t>frontend</w:t>
+      </w:r>
+      <w:proofErr w:type="spellEnd"/>
+      <w:r>
+        <w:t xml:space="preserve"> en </w:t>
+      </w:r>
+      <w:r>
+        <w:t>el navegador</w:t>
+      </w:r>
+    </w:p>
+    <w:p>
+      <w:r>
+        <w:t xml:space="preserve">Escribir una descripción clara con el contexto, qué </w:t>
+      </w:r>
+      <w:r>
+        <w:t xml:space="preserve">fue lo que se </w:t>
+      </w:r>
+      <w:r>
+        <w:t>cambió y cómo probarlo.</w:t>
+      </w:r>
+    </w:p>
+    <w:p/>
+    <w:p>
+      <w:r>
+        <w:t>Al revisar código de otros:</w:t>
+      </w:r>
+    </w:p>
+    <w:p>
+      <w:r>
+        <w:t xml:space="preserve"> </w:t>
+      </w:r>
+      <w:r>
+        <w:t>Hac</w:t>
+      </w:r>
+      <w:r>
+        <w:t xml:space="preserve">er </w:t>
+      </w:r>
+      <w:r>
+        <w:t xml:space="preserve">críticas </w:t>
+      </w:r>
+      <w:r>
+        <w:t>constructiv</w:t>
+      </w:r>
+      <w:r>
+        <w:t>as</w:t>
+      </w:r>
+      <w:r>
+        <w:t xml:space="preserve"> priorizando las buenas prácticas sobre las preferencias personales.</w:t>
+      </w:r>
+    </w:p>
+    <w:p/>
+    <w:p>
+      <w:r>
+        <w:t xml:space="preserve">## </w:t>
+      </w:r>
+      <w:r>
+        <w:t>2. Pipeline del POS</w:t>
+      </w:r>
+    </w:p>
+    <w:p>
+      <w:proofErr w:type="spellStart"/>
+      <w:r>
+        <w:t>Trigger</w:t>
+      </w:r>
+      <w:proofErr w:type="spellEnd"/>
+      <w:r>
+        <w:t>:</w:t>
+      </w:r>
+      <w:r>
+        <w:t xml:space="preserve"> </w:t>
+      </w:r>
+      <w:proofErr w:type="spellStart"/>
+      <w:r>
+        <w:t>Push</w:t>
+      </w:r>
+      <w:proofErr w:type="spellEnd"/>
+      <w:r>
+        <w:t xml:space="preserve"> </w:t>
+      </w:r>
+      <w:r>
+        <w:t>a la rama Master</w:t>
+      </w:r>
+    </w:p>
+    <w:p/>
+    <w:p>
+      <w:r>
+        <w:t>Paso 1:</w:t>
+      </w:r>
+      <w:r>
+        <w:t xml:space="preserve"> </w:t>
+      </w:r>
+      <w:r>
+        <w:t>Descarga de la última versión del código y revisión básica</w:t>
+      </w:r>
+      <w:r>
+        <w:t xml:space="preserve"> </w:t>
+      </w:r>
+    </w:p>
+    <w:p>
+      <w:r>
+        <w:t>Paso 2:</w:t>
+      </w:r>
+      <w:r>
+        <w:t xml:space="preserve"> </w:t>
+      </w:r>
+      <w:r>
+        <w:t>Instalación de dependencias (</w:t>
+      </w:r>
+      <w:proofErr w:type="spellStart"/>
+      <w:r>
+        <w:t>npm</w:t>
+      </w:r>
+      <w:proofErr w:type="spellEnd"/>
+      <w:r>
+        <w:t xml:space="preserve"> </w:t>
+      </w:r>
+      <w:proofErr w:type="spellStart"/>
+      <w:r>
+        <w:t>install</w:t>
+      </w:r>
+      <w:proofErr w:type="spellEnd"/>
+      <w:r>
+        <w:t>)</w:t>
+      </w:r>
+    </w:p>
+    <w:p>
+      <w:r>
+        <w:t>Paso 3:</w:t>
+      </w:r>
+      <w:r>
+        <w:t xml:space="preserve"> </w:t>
+      </w:r>
+      <w:r>
+        <w:t>Ejecución de pruebas unitarias</w:t>
+      </w:r>
+    </w:p>
+    <w:p>
+      <w:r>
+        <w:t>Paso 4:</w:t>
+      </w:r>
+      <w:r>
+        <w:t xml:space="preserve"> </w:t>
+      </w:r>
+      <w:r>
+        <w:t xml:space="preserve">Pruebas manuales de la API con </w:t>
+      </w:r>
+      <w:proofErr w:type="spellStart"/>
+      <w:r>
+        <w:t>Postman</w:t>
+      </w:r>
+      <w:proofErr w:type="spellEnd"/>
+      <w:r>
+        <w:t xml:space="preserve"> a las rutas de </w:t>
+      </w:r>
+      <w:r>
+        <w:t>usuarios, productos</w:t>
+      </w:r>
+      <w:r>
+        <w:t xml:space="preserve"> y</w:t>
+      </w:r>
+      <w:r>
+        <w:t xml:space="preserve"> ventas</w:t>
+      </w:r>
+    </w:p>
+    <w:p>
+      <w:r>
+        <w:t>Paso 5:</w:t>
+      </w:r>
+      <w:r>
+        <w:t xml:space="preserve"> </w:t>
+      </w:r>
+      <w:r>
+        <w:t>Verificación de conexión a MongoDB y variables de entorno</w:t>
+      </w:r>
+    </w:p>
+    <w:p>
+      <w:r>
+        <w:t>Paso 6 (Opcional):</w:t>
+      </w:r>
+      <w:r>
+        <w:t xml:space="preserve"> </w:t>
+      </w:r>
+      <w:r>
+        <w:t xml:space="preserve">Despliegue del POS </w:t>
+      </w:r>
+      <w:r>
+        <w:t xml:space="preserve">en </w:t>
+      </w:r>
+      <w:r>
+        <w:t>Render</w:t>
+      </w:r>
+    </w:p>
+    <w:p/>
+    <w:p>
+      <w:r>
+        <w:t>¿Qué pasa si falla?</w:t>
+      </w:r>
+    </w:p>
+    <w:p>
+      <w:r>
+        <w:lastRenderedPageBreak/>
+        <w:t xml:space="preserve">El pipeline se detiene, se notifica el error y no se permite el </w:t>
+      </w:r>
+      <w:proofErr w:type="spellStart"/>
+      <w:r>
+        <w:t>merge</w:t>
+      </w:r>
+      <w:proofErr w:type="spellEnd"/>
+      <w:r>
+        <w:t xml:space="preserve"> o despliegue hasta corregirlo.</w:t>
+      </w:r>
+    </w:p>
+    <w:p/>
+    <w:p>
+      <w:r>
+        <w:t>¿Qué herramienta usarías?</w:t>
+      </w:r>
+    </w:p>
+    <w:p>
+      <w:pPr>
+        <w:pStyle w:val="NormalWeb"/>
+        <w:rPr>
+          <w:rFonts w:asciiTheme="minorHAnsi" w:eastAsiaTheme="minorHAnsi" w:hAnsiTheme="minorHAnsi" w:cstheme="minorBidi"/>
+          <w:sz w:val="22"/>
+          <w:szCs w:val="22"/>
+          <w:lang w:eastAsia="en-US"/>
+        </w:rPr>
+      </w:pPr>
+      <w:r>
+        <w:rPr>
+          <w:rFonts w:asciiTheme="minorHAnsi" w:eastAsiaTheme="minorHAnsi" w:hAnsiTheme="minorHAnsi" w:cstheme="minorBidi"/>
+          <w:sz w:val="22"/>
+          <w:szCs w:val="22"/>
+          <w:lang w:eastAsia="en-US"/>
+        </w:rPr>
+        <w:t>GitHub para control de versiones</w:t>
+      </w:r>
+    </w:p>
+    <w:p>
+      <w:pPr>
+        <w:pStyle w:val="NormalWeb"/>
+        <w:rPr>
+          <w:rFonts w:asciiTheme="minorHAnsi" w:eastAsiaTheme="minorHAnsi" w:hAnsiTheme="minorHAnsi" w:cstheme="minorBidi"/>
+          <w:sz w:val="22"/>
+          <w:szCs w:val="22"/>
+          <w:lang w:eastAsia="en-US"/>
+        </w:rPr>
+      </w:pPr>
+      <w:proofErr w:type="spellStart"/>
+      <w:r>
+        <w:rPr>
+          <w:rFonts w:asciiTheme="minorHAnsi" w:eastAsiaTheme="minorHAnsi" w:hAnsiTheme="minorHAnsi" w:cstheme="minorBidi"/>
+          <w:sz w:val="22"/>
+          <w:szCs w:val="22"/>
+          <w:lang w:eastAsia="en-US"/>
+        </w:rPr>
+        <w:t>Postman</w:t>
+      </w:r>
+      <w:proofErr w:type="spellEnd"/>
+      <w:r>
+        <w:rPr>
+          <w:rFonts w:asciiTheme="minorHAnsi" w:eastAsiaTheme="minorHAnsi" w:hAnsiTheme="minorHAnsi" w:cstheme="minorBidi"/>
+          <w:sz w:val="22"/>
+          <w:szCs w:val="22"/>
+          <w:lang w:eastAsia="en-US"/>
+        </w:rPr>
+        <w:t xml:space="preserve"> para probar la API</w:t>
+      </w:r>
+    </w:p>
+    <w:p>
+      <w:pPr>
+        <w:pStyle w:val="NormalWeb"/>
+        <w:rPr>
+          <w:rFonts w:asciiTheme="minorHAnsi" w:eastAsiaTheme="minorHAnsi" w:hAnsiTheme="minorHAnsi" w:cstheme="minorBidi"/>
+          <w:sz w:val="22"/>
+          <w:szCs w:val="22"/>
+          <w:lang w:eastAsia="en-US"/>
+        </w:rPr>
+      </w:pPr>
+      <w:r>
+        <w:rPr>
+          <w:rFonts w:asciiTheme="minorHAnsi" w:eastAsiaTheme="minorHAnsi" w:hAnsiTheme="minorHAnsi" w:cstheme="minorBidi"/>
+          <w:sz w:val="22"/>
+          <w:szCs w:val="22"/>
+          <w:lang w:eastAsia="en-US"/>
+        </w:rPr>
+        <w:t>MongoDB Atlas para la base de datos</w:t>
+      </w:r>
+    </w:p>
+    <w:p>
+      <w:proofErr w:type="spellStart"/>
+      <w:r>
+        <w:t>Jest</w:t>
+      </w:r>
+      <w:proofErr w:type="spellEnd"/>
+      <w:r>
+        <w:t xml:space="preserve"> para pruebas</w:t>
+      </w:r>
+    </w:p>
+    <w:p/>
+    <w:p>
+      <w:r>
+        <w:t>## 3. Reflexión final</w:t>
+      </w:r>
+    </w:p>
+    <w:p/>
+    <w:p>
+      <w:r>
+        <w:t>### ¿Qué aprendí que no sabía antes?</w:t>
+      </w:r>
+    </w:p>
+    <w:p/>
+    <w:p>
+      <w:r>
+        <w:t xml:space="preserve">Uso de ramas en </w:t>
+      </w:r>
+      <w:proofErr w:type="spellStart"/>
+      <w:r>
+        <w:t>github</w:t>
+      </w:r>
+      <w:proofErr w:type="spellEnd"/>
+      <w:r>
+        <w:t xml:space="preserve"> y la aplicación </w:t>
+      </w:r>
+      <w:r>
+        <w:t xml:space="preserve">básica </w:t>
+      </w:r>
+      <w:r>
+        <w:t>de la metodología ágil scrum</w:t>
+      </w:r>
+    </w:p>
+    <w:p/>
+    <w:p>
+      <w:r>
+        <w:t>### ¿Qué fue lo más difícil?</w:t>
+      </w:r>
+    </w:p>
+    <w:p>
+      <w:r>
+        <w:t xml:space="preserve">Entender algunos conceptos o palabras técnicas como </w:t>
+      </w:r>
+      <w:r>
+        <w:t>backlog</w:t>
+      </w:r>
+      <w:r>
+        <w:t xml:space="preserve">, </w:t>
+      </w:r>
+      <w:proofErr w:type="spellStart"/>
+      <w:r>
+        <w:t>story</w:t>
+      </w:r>
+      <w:proofErr w:type="spellEnd"/>
+      <w:r>
+        <w:t xml:space="preserve"> </w:t>
+      </w:r>
+      <w:proofErr w:type="spellStart"/>
+      <w:r>
+        <w:t>points</w:t>
+      </w:r>
+      <w:proofErr w:type="spellEnd"/>
+      <w:r>
+        <w:t xml:space="preserve">, </w:t>
+      </w:r>
+      <w:r>
+        <w:t>Edge Cases</w:t>
+      </w:r>
+    </w:p>
+    <w:p>
+      <w:r>
+        <w:t xml:space="preserve">Entender el funcionamiento de las ramas, </w:t>
+      </w:r>
+      <w:proofErr w:type="spellStart"/>
+      <w:r>
+        <w:t>merge</w:t>
+      </w:r>
+      <w:proofErr w:type="spellEnd"/>
+      <w:r>
+        <w:t xml:space="preserve">, </w:t>
+      </w:r>
+      <w:proofErr w:type="spellStart"/>
+      <w:r>
+        <w:t>Pull</w:t>
+      </w:r>
+      <w:proofErr w:type="spellEnd"/>
+      <w:r>
+        <w:t xml:space="preserve"> </w:t>
+      </w:r>
+      <w:proofErr w:type="spellStart"/>
+      <w:r>
+        <w:t>Request</w:t>
+      </w:r>
+      <w:proofErr w:type="spellEnd"/>
+    </w:p>
+    <w:p>
+      <w:r>
+        <w:t>### ¿Qué haría diferente en el próximo proyecto?</w:t>
+      </w:r>
+    </w:p>
+    <w:p>
+      <w:r>
+        <w:t xml:space="preserve">Cargar a </w:t>
+      </w:r>
+      <w:proofErr w:type="spellStart"/>
+      <w:r>
+        <w:t>Github</w:t>
+      </w:r>
+      <w:proofErr w:type="spellEnd"/>
+      <w:r>
+        <w:t xml:space="preserve"> mi rama master o </w:t>
+      </w:r>
+      <w:proofErr w:type="spellStart"/>
+      <w:r>
+        <w:t>main</w:t>
+      </w:r>
+      <w:proofErr w:type="spellEnd"/>
+      <w:r>
+        <w:t>, por que en este proyecto empecé con algunos modelos, controladores y rutas si haber creado la rama principal, por falta de práctica.</w:t>
+      </w:r>
+    </w:p>
+    <w:p>
+      <w:r>
+        <w:t xml:space="preserve">Mejorar los </w:t>
+      </w:r>
+      <w:proofErr w:type="spellStart"/>
+      <w:r>
+        <w:t>commit</w:t>
+      </w:r>
+      <w:proofErr w:type="spellEnd"/>
+      <w:r>
+        <w:t xml:space="preserve">, y hacerlos con </w:t>
+      </w:r>
+      <w:proofErr w:type="spellStart"/>
+      <w:r>
+        <w:t>mas</w:t>
+      </w:r>
+      <w:proofErr w:type="spellEnd"/>
+      <w:r>
+        <w:t xml:space="preserve"> frecuencia</w:t>
+      </w:r>
+    </w:p>
+    <w:p/>
+    <w:p>
+      <w:r>
+        <w:t>### ¿Cómo me siento ahora vs al inicio del curso?</w:t>
+      </w:r>
+    </w:p>
+    <w:p>
+      <w:r>
+        <w:t>Con conocimiento de una herramienta útil, que nunca la había escuchado o leído de ella, me siento mas preparado y que hablo el idioma de los programadores, en mi trabajo algunas veces puedo entender u opinar de algún tema con los desarrolladores.</w:t>
       </w:r>
     </w:p>
     <w:sectPr>
@@ -2799,6 +3366,23 @@
       <w:contextualSpacing/>
     </w:pPr>
   </w:style>
+  <w:style w:type="paragraph" w:styleId="NormalWeb">
+    <w:name w:val="Normal (Web)"/>
+    <w:basedOn w:val="Normal"/>
+    <w:uiPriority w:val="99"/>
+    <w:semiHidden/>
+    <w:unhideWhenUsed/>
+    <w:rsid w:val="00E947BF"/>
+    <w:pPr>
+      <w:spacing w:before="100" w:beforeAutospacing="1" w:after="100" w:afterAutospacing="1" w:line="240" w:lineRule="auto"/>
+    </w:pPr>
+    <w:rPr>
+      <w:rFonts w:ascii="Times New Roman" w:eastAsia="Times New Roman" w:hAnsi="Times New Roman" w:cs="Times New Roman"/>
+      <w:sz w:val="24"/>
+      <w:szCs w:val="24"/>
+      <w:lang w:eastAsia="es-MX"/>
+    </w:rPr>
+  </w:style>
 </w:styles>
 </file>
 

</xml_diff>